<commit_message>
adding additional details to rmd
</commit_message>
<xml_diff>
--- a/Analysis/price_data_analysis.docx
+++ b/Analysis/price_data_analysis.docx
@@ -194,10 +194,191 @@
     </w:p>
     <w:p>
       <w:pPr>
+        <w:numPr>
+          <w:numId w:val="1001"/>
+          <w:ilvl w:val="0"/>
+        </w:numPr>
+      </w:pPr>
+      <w:r>
+        <w:t xml:space="preserve">Initial import of the the modelingData.csv and predictionData.csv required stringsAsFactors=F</w:t>
+      </w:r>
+    </w:p>
+    <w:p>
+      <w:pPr>
+        <w:numPr>
+          <w:numId w:val="1001"/>
+          <w:ilvl w:val="0"/>
+        </w:numPr>
+      </w:pPr>
+      <w:r>
+        <w:t xml:space="preserve">Converting Time Stamp from integer based to date format (yyyy-mm-dd)</w:t>
+      </w:r>
+    </w:p>
+    <w:p>
+      <w:pPr>
+        <w:numPr>
+          <w:numId w:val="1001"/>
+          <w:ilvl w:val="0"/>
+        </w:numPr>
+      </w:pPr>
+      <w:r>
+        <w:t xml:space="preserve">modeling_df=transform(modeling_df, timestamp=as.Date(timestamp, origin =</w:t>
+      </w:r>
+      <w:r>
+        <w:t xml:space="preserve"> </w:t>
+      </w:r>
+      <w:r>
+        <w:t xml:space="preserve">“</w:t>
+      </w:r>
+      <w:r>
+        <w:t xml:space="preserve">1899-12-30</w:t>
+      </w:r>
+      <w:r>
+        <w:t xml:space="preserve">”</w:t>
+      </w:r>
+      <w:r>
+        <w:t xml:space="preserve">))</w:t>
+      </w:r>
+    </w:p>
+    <w:p>
+      <w:pPr>
+        <w:numPr>
+          <w:numId w:val="1001"/>
+          <w:ilvl w:val="0"/>
+        </w:numPr>
+      </w:pPr>
+      <w:r>
+        <w:t xml:space="preserve">projection_df=transform(projection_df, timestamp=as.Date(timestamp, origin =</w:t>
+      </w:r>
+      <w:r>
+        <w:t xml:space="preserve"> </w:t>
+      </w:r>
+      <w:r>
+        <w:t xml:space="preserve">“</w:t>
+      </w:r>
+      <w:r>
+        <w:t xml:space="preserve">1899-12-30</w:t>
+      </w:r>
+      <w:r>
+        <w:t xml:space="preserve">”</w:t>
+      </w:r>
+      <w:r>
+        <w:t xml:space="preserve">))</w:t>
+      </w:r>
+    </w:p>
+    <w:p>
+      <w:pPr>
+        <w:pStyle w:val="Heading3"/>
+      </w:pPr>
+      <w:bookmarkStart w:id="23" w:name="build_year--"/>
+      <w:r>
+        <w:t xml:space="preserve">Build_year -</w:t>
+      </w:r>
+      <w:bookmarkEnd w:id="23"/>
+    </w:p>
+    <w:p>
+      <w:pPr>
+        <w:numPr>
+          <w:numId w:val="1002"/>
+          <w:ilvl w:val="0"/>
+        </w:numPr>
+      </w:pPr>
+      <w:r>
+        <w:t xml:space="preserve">14965 transformed to 1965</w:t>
+      </w:r>
+    </w:p>
+    <w:p>
+      <w:pPr>
+        <w:numPr>
+          <w:numId w:val="1002"/>
+          <w:ilvl w:val="0"/>
+        </w:numPr>
+      </w:pPr>
+      <w:r>
+        <w:t xml:space="preserve">1691 transformed to 1991</w:t>
+      </w:r>
+    </w:p>
+    <w:p>
+      <w:pPr>
+        <w:numPr>
+          <w:numId w:val="1002"/>
+          <w:ilvl w:val="0"/>
+        </w:numPr>
+      </w:pPr>
+      <w:r>
+        <w:t xml:space="preserve">20052009 transformed to 2007</w:t>
+      </w:r>
+    </w:p>
+    <w:p>
+      <w:pPr>
+        <w:pStyle w:val="Heading3"/>
+      </w:pPr>
+      <w:bookmarkStart w:id="24" w:name="kitch_sq"/>
+      <w:r>
+        <w:t xml:space="preserve">Kitch_sq</w:t>
+      </w:r>
+      <w:bookmarkEnd w:id="24"/>
+    </w:p>
+    <w:p>
+      <w:pPr>
+        <w:numPr>
+          <w:numId w:val="1003"/>
+          <w:ilvl w:val="0"/>
+        </w:numPr>
+      </w:pPr>
+      <w:r>
+        <w:t xml:space="preserve">2013 deleted due to being the same as the build_year</w:t>
+      </w:r>
+    </w:p>
+    <w:p>
+      <w:pPr>
+        <w:numPr>
+          <w:numId w:val="1003"/>
+          <w:ilvl w:val="0"/>
+        </w:numPr>
+      </w:pPr>
+      <w:r>
+        <w:t xml:space="preserve">2014 deleted due to being the same as the build_year</w:t>
+      </w:r>
+    </w:p>
+    <w:p>
+      <w:pPr>
+        <w:numPr>
+          <w:numId w:val="1003"/>
+          <w:ilvl w:val="0"/>
+        </w:numPr>
+      </w:pPr>
+      <w:r>
+        <w:t xml:space="preserve">1974 deleted due to being the same as the build_year</w:t>
+      </w:r>
+    </w:p>
+    <w:p>
+      <w:pPr>
+        <w:numPr>
+          <w:numId w:val="1003"/>
+          <w:ilvl w:val="0"/>
+        </w:numPr>
+      </w:pPr>
+      <w:r>
+        <w:t xml:space="preserve">1970 deleted due to being larger than the entire square footage of the building</w:t>
+      </w:r>
+    </w:p>
+    <w:p>
+      <w:pPr>
+        <w:pStyle w:val="Heading3"/>
+      </w:pPr>
+      <w:bookmarkStart w:id="25" w:name="state"/>
+      <w:r>
+        <w:t xml:space="preserve">State</w:t>
+      </w:r>
+      <w:bookmarkEnd w:id="25"/>
+    </w:p>
+    <w:p>
+      <w:pPr>
         <w:pStyle w:val="FirstParagraph"/>
       </w:pPr>
       <w:r>
-        <w:t xml:space="preserve">** Initial import of the the modelingData.csv and predictionData.csv required stringsAsFactors=F</w:t>
+        <w:t xml:space="preserve">33 transformed to 3</w:t>
       </w:r>
     </w:p>
     <w:p>
@@ -205,7 +386,7 @@
         <w:pStyle w:val="BodyText"/>
       </w:pPr>
       <w:r>
-        <w:t xml:space="preserve">** Converting Time Stamp from integer based to date format (yyyy-mm-dd)</w:t>
+        <w:t xml:space="preserve">Removed all apostrophe / single quotes from sub_area</w:t>
       </w:r>
     </w:p>
     <w:p>
@@ -213,22 +394,13 @@
         <w:pStyle w:val="BodyText"/>
       </w:pPr>
       <w:r>
-        <w:t xml:space="preserve">** modeling_df=transform(modeling_df, timestamp=as.Date(timestamp, origin =</w:t>
+        <w:t xml:space="preserve">There are</w:t>
       </w:r>
       <w:r>
         <w:t xml:space="preserve"> </w:t>
       </w:r>
       <w:r>
-        <w:t xml:space="preserve">“</w:t>
-      </w:r>
-      <w:r>
-        <w:t xml:space="preserve">1899-12-30</w:t>
-      </w:r>
-      <w:r>
-        <w:t xml:space="preserve">”</w:t>
-      </w:r>
-      <w:r>
-        <w:t xml:space="preserve">))</w:t>
+        <w:t xml:space="preserve">Deleted 7991 rows where the max_floor, material, build_year, num_room, kitch_sq, and state all had a value of NA.</w:t>
       </w:r>
     </w:p>
     <w:p>
@@ -236,187 +408,58 @@
         <w:pStyle w:val="BodyText"/>
       </w:pPr>
       <w:r>
-        <w:t xml:space="preserve">** projection_df=transform(projection_df, timestamp=as.Date(timestamp, origin =</w:t>
+        <w:t xml:space="preserve">Deleted 1791 rows where the life_sq, build_year, and state all had a value of NA.</w:t>
+      </w:r>
+    </w:p>
+    <w:p>
+      <w:pPr>
+        <w:pStyle w:val="BodyText"/>
+      </w:pPr>
+      <w:r>
+        <w:t xml:space="preserve">Deleted 1038 rows where the life_sq and build_year had a value of NA.</w:t>
       </w:r>
       <w:r>
         <w:t xml:space="preserve"> </w:t>
       </w:r>
       <w:r>
-        <w:t xml:space="preserve">“</w:t>
-      </w:r>
-      <w:r>
-        <w:t xml:space="preserve">1899-12-30</w:t>
-      </w:r>
-      <w:r>
-        <w:t xml:space="preserve">”</w:t>
-      </w:r>
-      <w:r>
-        <w:t xml:space="preserve">))</w:t>
-      </w:r>
+        <w:t xml:space="preserve">Deleted 261 rows where the life_sq and state had a value of NA.</w:t>
+      </w:r>
+      <w:r>
+        <w:t xml:space="preserve"> </w:t>
+      </w:r>
+      <w:r>
+        <w:t xml:space="preserve">Deleted 232 rows where the build_year and state had a value of NA.</w:t>
+      </w:r>
+    </w:p>
+    <w:p>
+      <w:pPr>
+        <w:pStyle w:val="Heading2"/>
+      </w:pPr>
+      <w:bookmarkStart w:id="26" w:name="eda"/>
+      <w:r>
+        <w:t xml:space="preserve">EDA</w:t>
+      </w:r>
+      <w:bookmarkEnd w:id="26"/>
     </w:p>
     <w:p>
       <w:pPr>
         <w:pStyle w:val="Heading3"/>
       </w:pPr>
-      <w:bookmarkStart w:id="23" w:name="build_year--"/>
-      <w:r>
-        <w:t xml:space="preserve">Build_year -</w:t>
-      </w:r>
-      <w:bookmarkEnd w:id="23"/>
-    </w:p>
-    <w:p>
-      <w:pPr>
-        <w:pStyle w:val="FirstParagraph"/>
-      </w:pPr>
-      <w:r>
-        <w:t xml:space="preserve">** 14965 transformed to 1965</w:t>
-      </w:r>
-    </w:p>
-    <w:p>
-      <w:pPr>
-        <w:pStyle w:val="BodyText"/>
-      </w:pPr>
-      <w:r>
-        <w:t xml:space="preserve">** 1691 transformed to 1991</w:t>
-      </w:r>
-    </w:p>
-    <w:p>
-      <w:pPr>
-        <w:pStyle w:val="BodyText"/>
-      </w:pPr>
-      <w:r>
-        <w:t xml:space="preserve">** 20052009 transformed to 2007</w:t>
-      </w:r>
-    </w:p>
-    <w:p>
-      <w:pPr>
-        <w:pStyle w:val="Heading3"/>
-      </w:pPr>
-      <w:bookmarkStart w:id="24" w:name="kitch_sq"/>
-      <w:r>
-        <w:t xml:space="preserve">Kitch_sq</w:t>
-      </w:r>
-      <w:bookmarkEnd w:id="24"/>
-    </w:p>
-    <w:p>
-      <w:pPr>
-        <w:pStyle w:val="FirstParagraph"/>
-      </w:pPr>
-      <w:r>
-        <w:t xml:space="preserve">** 2013 deleted due to being the same as the build_year</w:t>
-      </w:r>
-    </w:p>
-    <w:p>
-      <w:pPr>
-        <w:pStyle w:val="BodyText"/>
-      </w:pPr>
-      <w:r>
-        <w:t xml:space="preserve">** 2014 deleted due to being the same as the build_year</w:t>
-      </w:r>
-    </w:p>
-    <w:p>
-      <w:pPr>
-        <w:pStyle w:val="BodyText"/>
-      </w:pPr>
-      <w:r>
-        <w:t xml:space="preserve">** 1974 deleted due to being the same as the build_year</w:t>
-      </w:r>
-    </w:p>
-    <w:p>
-      <w:pPr>
-        <w:pStyle w:val="BodyText"/>
-      </w:pPr>
-      <w:r>
-        <w:t xml:space="preserve">** 1970 deleted due to being larger than the entire square footage of the building</w:t>
-      </w:r>
-    </w:p>
-    <w:p>
-      <w:pPr>
-        <w:pStyle w:val="Heading3"/>
-      </w:pPr>
-      <w:bookmarkStart w:id="25" w:name="state"/>
-      <w:r>
-        <w:t xml:space="preserve">State</w:t>
-      </w:r>
-      <w:bookmarkEnd w:id="25"/>
-    </w:p>
-    <w:p>
-      <w:pPr>
-        <w:pStyle w:val="FirstParagraph"/>
-      </w:pPr>
-      <w:r>
-        <w:t xml:space="preserve">33 transformed to 3</w:t>
-      </w:r>
-    </w:p>
-    <w:p>
-      <w:pPr>
-        <w:pStyle w:val="BodyText"/>
-      </w:pPr>
-      <w:r>
-        <w:t xml:space="preserve">Removed all apostrophe / single quotes from sub_area</w:t>
-      </w:r>
-    </w:p>
-    <w:p>
-      <w:pPr>
-        <w:pStyle w:val="BodyText"/>
-      </w:pPr>
-      <w:r>
-        <w:t xml:space="preserve">There are</w:t>
-      </w:r>
-      <w:r>
-        <w:t xml:space="preserve"> </w:t>
-      </w:r>
-      <w:r>
-        <w:t xml:space="preserve">Deleted 7991 rows where the max_floor, material, build_year, num_room, kitch_sq, and state all had a value of NA.</w:t>
-      </w:r>
-    </w:p>
-    <w:p>
-      <w:pPr>
-        <w:pStyle w:val="BodyText"/>
-      </w:pPr>
-      <w:r>
-        <w:t xml:space="preserve">Deleted 1791 rows where the life_sq, build_year, and state all had a value of NA.</w:t>
-      </w:r>
-    </w:p>
-    <w:p>
-      <w:pPr>
-        <w:pStyle w:val="BodyText"/>
-      </w:pPr>
-      <w:r>
-        <w:t xml:space="preserve">Deleted 1038 rows where the life_sq and build_year had a value of NA.</w:t>
-      </w:r>
-      <w:r>
-        <w:t xml:space="preserve"> </w:t>
-      </w:r>
-      <w:r>
-        <w:t xml:space="preserve">Deleted 261 rows where the life_sq and state had a value of NA.</w:t>
-      </w:r>
-      <w:r>
-        <w:t xml:space="preserve"> </w:t>
-      </w:r>
-      <w:r>
-        <w:t xml:space="preserve">Deleted 232 rows where the build_year and state had a value of NA.</w:t>
-      </w:r>
-    </w:p>
-    <w:p>
-      <w:pPr>
-        <w:pStyle w:val="Heading2"/>
-      </w:pPr>
-      <w:bookmarkStart w:id="26" w:name="eda"/>
-      <w:r>
-        <w:t xml:space="preserve">EDA</w:t>
-      </w:r>
-      <w:bookmarkEnd w:id="26"/>
-    </w:p>
-    <w:p>
-      <w:pPr>
-        <w:pStyle w:val="Heading3"/>
-      </w:pPr>
       <w:bookmarkStart w:id="27" w:name="univariate-analysis"/>
       <w:r>
         <w:t xml:space="preserve">Univariate Analysis</w:t>
       </w:r>
       <w:bookmarkEnd w:id="27"/>
+    </w:p>
+    <w:p>
+      <w:pPr>
+        <w:pStyle w:val="Heading4"/>
+      </w:pPr>
+      <w:bookmarkStart w:id="28" w:name="number-of-nas"/>
+      <w:r>
+        <w:t xml:space="preserve">Number of NA’s</w:t>
+      </w:r>
+      <w:bookmarkEnd w:id="28"/>
     </w:p>
     <w:p>
       <w:pPr>
@@ -438,7 +481,7 @@
                     </pic:cNvPicPr>
                   </pic:nvPicPr>
                   <pic:blipFill>
-                    <a:blip r:embed="rId28"/>
+                    <a:blip r:embed="rId29"/>
                     <a:stretch>
                       <a:fillRect/>
                     </a:stretch>
@@ -467,13 +510,13 @@
     </w:p>
     <w:p>
       <w:pPr>
-        <w:pStyle w:val="Heading3"/>
-      </w:pPr>
-      <w:bookmarkStart w:id="29" w:name="bivariate-analysis"/>
-      <w:r>
-        <w:t xml:space="preserve">Bivariate Analysis</w:t>
-      </w:r>
-      <w:bookmarkEnd w:id="29"/>
+        <w:pStyle w:val="Heading5"/>
+      </w:pPr>
+      <w:bookmarkStart w:id="30" w:name="list-of-all-categorical-variables"/>
+      <w:r>
+        <w:t xml:space="preserve">list of all categorical variables</w:t>
+      </w:r>
+      <w:bookmarkEnd w:id="30"/>
     </w:p>
     <w:p>
       <w:pPr>
@@ -481,9 +524,192 @@
       </w:pPr>
       <w:r>
         <w:rPr>
-          <w:rStyle w:val="VerbatimChar"/>
-        </w:rPr>
-        <w:t xml:space="preserve">## Warning: Removed 5333 rows containing non-finite values (stat_smooth).</w:t>
+          <w:rStyle w:val="CommentTok"/>
+        </w:rPr>
+        <w:t xml:space="preserve">##### check all factoers </w:t>
+      </w:r>
+      <w:r>
+        <w:br w:type="textWrapping"/>
+      </w:r>
+      <w:r>
+        <w:br w:type="textWrapping"/>
+      </w:r>
+      <w:r>
+        <w:rPr>
+          <w:rStyle w:val="NormalTok"/>
+        </w:rPr>
+        <w:t xml:space="preserve">factors =</w:t>
+      </w:r>
+      <w:r>
+        <w:rPr>
+          <w:rStyle w:val="StringTok"/>
+        </w:rPr>
+        <w:t xml:space="preserve">  </w:t>
+      </w:r>
+      <w:r>
+        <w:rPr>
+          <w:rStyle w:val="KeywordTok"/>
+        </w:rPr>
+        <w:t xml:space="preserve">sapply</w:t>
+      </w:r>
+      <w:r>
+        <w:rPr>
+          <w:rStyle w:val="NormalTok"/>
+        </w:rPr>
+        <w:t xml:space="preserve">(price_modeling_data, </w:t>
+      </w:r>
+      <w:r>
+        <w:rPr>
+          <w:rStyle w:val="ControlFlowTok"/>
+        </w:rPr>
+        <w:t xml:space="preserve">function</w:t>
+      </w:r>
+      <w:r>
+        <w:rPr>
+          <w:rStyle w:val="NormalTok"/>
+        </w:rPr>
+        <w:t xml:space="preserve">(x) </w:t>
+      </w:r>
+      <w:r>
+        <w:rPr>
+          <w:rStyle w:val="KeywordTok"/>
+        </w:rPr>
+        <w:t xml:space="preserve">class</w:t>
+      </w:r>
+      <w:r>
+        <w:rPr>
+          <w:rStyle w:val="NormalTok"/>
+        </w:rPr>
+        <w:t xml:space="preserve"> (x)</w:t>
+      </w:r>
+      <w:r>
+        <w:rPr>
+          <w:rStyle w:val="OperatorTok"/>
+        </w:rPr>
+        <w:t xml:space="preserve">==</w:t>
+      </w:r>
+      <w:r>
+        <w:rPr>
+          <w:rStyle w:val="StringTok"/>
+        </w:rPr>
+        <w:t xml:space="preserve">"factor"</w:t>
+      </w:r>
+      <w:r>
+        <w:rPr>
+          <w:rStyle w:val="NormalTok"/>
+        </w:rPr>
+        <w:t xml:space="preserve">)</w:t>
+      </w:r>
+      <w:r>
+        <w:br w:type="textWrapping"/>
+      </w:r>
+      <w:r>
+        <w:rPr>
+          <w:rStyle w:val="NormalTok"/>
+        </w:rPr>
+        <w:t xml:space="preserve">factor_stack=</w:t>
+      </w:r>
+      <w:r>
+        <w:rPr>
+          <w:rStyle w:val="StringTok"/>
+        </w:rPr>
+        <w:t xml:space="preserve"> </w:t>
+      </w:r>
+      <w:r>
+        <w:rPr>
+          <w:rStyle w:val="KeywordTok"/>
+        </w:rPr>
+        <w:t xml:space="preserve">stack</w:t>
+      </w:r>
+      <w:r>
+        <w:rPr>
+          <w:rStyle w:val="NormalTok"/>
+        </w:rPr>
+        <w:t xml:space="preserve">(factors)</w:t>
+      </w:r>
+      <w:r>
+        <w:br w:type="textWrapping"/>
+      </w:r>
+      <w:r>
+        <w:rPr>
+          <w:rStyle w:val="NormalTok"/>
+        </w:rPr>
+        <w:t xml:space="preserve">categorical_vars =</w:t>
+      </w:r>
+      <w:r>
+        <w:rPr>
+          <w:rStyle w:val="StringTok"/>
+        </w:rPr>
+        <w:t xml:space="preserve"> </w:t>
+      </w:r>
+      <w:r>
+        <w:rPr>
+          <w:rStyle w:val="KeywordTok"/>
+        </w:rPr>
+        <w:t xml:space="preserve">filter</w:t>
+      </w:r>
+      <w:r>
+        <w:rPr>
+          <w:rStyle w:val="NormalTok"/>
+        </w:rPr>
+        <w:t xml:space="preserve">(factor_stack, values </w:t>
+      </w:r>
+      <w:r>
+        <w:rPr>
+          <w:rStyle w:val="OperatorTok"/>
+        </w:rPr>
+        <w:t xml:space="preserve">==</w:t>
+      </w:r>
+      <w:r>
+        <w:rPr>
+          <w:rStyle w:val="StringTok"/>
+        </w:rPr>
+        <w:t xml:space="preserve"> </w:t>
+      </w:r>
+      <w:r>
+        <w:rPr>
+          <w:rStyle w:val="OtherTok"/>
+        </w:rPr>
+        <w:t xml:space="preserve">TRUE</w:t>
+      </w:r>
+      <w:r>
+        <w:rPr>
+          <w:rStyle w:val="NormalTok"/>
+        </w:rPr>
+        <w:t xml:space="preserve">) </w:t>
+      </w:r>
+      <w:r>
+        <w:rPr>
+          <w:rStyle w:val="OperatorTok"/>
+        </w:rPr>
+        <w:t xml:space="preserve">%&gt;%</w:t>
+      </w:r>
+      <w:r>
+        <w:rPr>
+          <w:rStyle w:val="StringTok"/>
+        </w:rPr>
+        <w:t xml:space="preserve"> </w:t>
+      </w:r>
+      <w:r>
+        <w:rPr>
+          <w:rStyle w:val="KeywordTok"/>
+        </w:rPr>
+        <w:t xml:space="preserve">select</w:t>
+      </w:r>
+      <w:r>
+        <w:rPr>
+          <w:rStyle w:val="NormalTok"/>
+        </w:rPr>
+        <w:t xml:space="preserve">(ind)</w:t>
+      </w:r>
+      <w:r>
+        <w:br w:type="textWrapping"/>
+      </w:r>
+      <w:r>
+        <w:rPr>
+          <w:rStyle w:val="NormalTok"/>
+        </w:rPr>
+        <w:t xml:space="preserve">categorical_vars</w:t>
       </w:r>
     </w:p>
     <w:p>
@@ -494,7 +720,253 @@
         <w:rPr>
           <w:rStyle w:val="VerbatimChar"/>
         </w:rPr>
-        <w:t xml:space="preserve">## Warning: Removed 5333 rows containing missing values (geom_point).</w:t>
+        <w:t xml:space="preserve">##                          ind</w:t>
+      </w:r>
+      <w:r>
+        <w:br w:type="textWrapping"/>
+      </w:r>
+      <w:r>
+        <w:rPr>
+          <w:rStyle w:val="VerbatimChar"/>
+        </w:rPr>
+        <w:t xml:space="preserve">## 1               product_type</w:t>
+      </w:r>
+      <w:r>
+        <w:br w:type="textWrapping"/>
+      </w:r>
+      <w:r>
+        <w:rPr>
+          <w:rStyle w:val="VerbatimChar"/>
+        </w:rPr>
+        <w:t xml:space="preserve">## 2                   sub_area</w:t>
+      </w:r>
+      <w:r>
+        <w:br w:type="textWrapping"/>
+      </w:r>
+      <w:r>
+        <w:rPr>
+          <w:rStyle w:val="VerbatimChar"/>
+        </w:rPr>
+        <w:t xml:space="preserve">## 3     culture_objects_top_25</w:t>
+      </w:r>
+      <w:r>
+        <w:br w:type="textWrapping"/>
+      </w:r>
+      <w:r>
+        <w:rPr>
+          <w:rStyle w:val="VerbatimChar"/>
+        </w:rPr>
+        <w:t xml:space="preserve">## 4  thermal_power_plant_raion</w:t>
+      </w:r>
+      <w:r>
+        <w:br w:type="textWrapping"/>
+      </w:r>
+      <w:r>
+        <w:rPr>
+          <w:rStyle w:val="VerbatimChar"/>
+        </w:rPr>
+        <w:t xml:space="preserve">## 5         incineration_raion</w:t>
+      </w:r>
+      <w:r>
+        <w:br w:type="textWrapping"/>
+      </w:r>
+      <w:r>
+        <w:rPr>
+          <w:rStyle w:val="VerbatimChar"/>
+        </w:rPr>
+        <w:t xml:space="preserve">## 6        oil_chemistry_raion</w:t>
+      </w:r>
+      <w:r>
+        <w:br w:type="textWrapping"/>
+      </w:r>
+      <w:r>
+        <w:rPr>
+          <w:rStyle w:val="VerbatimChar"/>
+        </w:rPr>
+        <w:t xml:space="preserve">## 7            radiation_raion</w:t>
+      </w:r>
+      <w:r>
+        <w:br w:type="textWrapping"/>
+      </w:r>
+      <w:r>
+        <w:rPr>
+          <w:rStyle w:val="VerbatimChar"/>
+        </w:rPr>
+        <w:t xml:space="preserve">## 8    railroad_terminal_raion</w:t>
+      </w:r>
+      <w:r>
+        <w:br w:type="textWrapping"/>
+      </w:r>
+      <w:r>
+        <w:rPr>
+          <w:rStyle w:val="VerbatimChar"/>
+        </w:rPr>
+        <w:t xml:space="preserve">## 9           big_market_raion</w:t>
+      </w:r>
+      <w:r>
+        <w:br w:type="textWrapping"/>
+      </w:r>
+      <w:r>
+        <w:rPr>
+          <w:rStyle w:val="VerbatimChar"/>
+        </w:rPr>
+        <w:t xml:space="preserve">## 10     nuclear_reactor_raion</w:t>
+      </w:r>
+      <w:r>
+        <w:br w:type="textWrapping"/>
+      </w:r>
+      <w:r>
+        <w:rPr>
+          <w:rStyle w:val="VerbatimChar"/>
+        </w:rPr>
+        <w:t xml:space="preserve">## 11  detention_facility_raion</w:t>
+      </w:r>
+      <w:r>
+        <w:br w:type="textWrapping"/>
+      </w:r>
+      <w:r>
+        <w:rPr>
+          <w:rStyle w:val="VerbatimChar"/>
+        </w:rPr>
+        <w:t xml:space="preserve">## 12               water_1line</w:t>
+      </w:r>
+      <w:r>
+        <w:br w:type="textWrapping"/>
+      </w:r>
+      <w:r>
+        <w:rPr>
+          <w:rStyle w:val="VerbatimChar"/>
+        </w:rPr>
+        <w:t xml:space="preserve">## 13           big_road1_1line</w:t>
+      </w:r>
+      <w:r>
+        <w:br w:type="textWrapping"/>
+      </w:r>
+      <w:r>
+        <w:rPr>
+          <w:rStyle w:val="VerbatimChar"/>
+        </w:rPr>
+        <w:t xml:space="preserve">## 14            railroad_1line</w:t>
+      </w:r>
+      <w:r>
+        <w:br w:type="textWrapping"/>
+      </w:r>
+      <w:r>
+        <w:rPr>
+          <w:rStyle w:val="VerbatimChar"/>
+        </w:rPr>
+        <w:t xml:space="preserve">## 15                   ecology</w:t>
+      </w:r>
+    </w:p>
+    <w:p>
+      <w:pPr>
+        <w:pStyle w:val="Heading4"/>
+      </w:pPr>
+      <w:bookmarkStart w:id="31" w:name="bar-plots"/>
+      <w:r>
+        <w:t xml:space="preserve">Bar plots</w:t>
+      </w:r>
+      <w:bookmarkEnd w:id="31"/>
+    </w:p>
+    <w:p>
+      <w:pPr>
+        <w:pStyle w:val="SourceCode"/>
+      </w:pPr>
+      <w:r>
+        <w:rPr>
+          <w:rStyle w:val="CommentTok"/>
+        </w:rPr>
+        <w:t xml:space="preserve">## we need to pass x values directly from list of categorical we got earlier </w:t>
+      </w:r>
+      <w:r>
+        <w:br w:type="textWrapping"/>
+      </w:r>
+      <w:r>
+        <w:br w:type="textWrapping"/>
+      </w:r>
+      <w:r>
+        <w:rPr>
+          <w:rStyle w:val="KeywordTok"/>
+        </w:rPr>
+        <w:t xml:space="preserve">ggplot</w:t>
+      </w:r>
+      <w:r>
+        <w:rPr>
+          <w:rStyle w:val="NormalTok"/>
+        </w:rPr>
+        <w:t xml:space="preserve">(</w:t>
+      </w:r>
+      <w:r>
+        <w:rPr>
+          <w:rStyle w:val="DataTypeTok"/>
+        </w:rPr>
+        <w:t xml:space="preserve">data=</w:t>
+      </w:r>
+      <w:r>
+        <w:rPr>
+          <w:rStyle w:val="NormalTok"/>
+        </w:rPr>
+        <w:t xml:space="preserve"> price_modeling_data)</w:t>
+      </w:r>
+      <w:r>
+        <w:rPr>
+          <w:rStyle w:val="OperatorTok"/>
+        </w:rPr>
+        <w:t xml:space="preserve">+</w:t>
+      </w:r>
+      <w:r>
+        <w:rPr>
+          <w:rStyle w:val="StringTok"/>
+        </w:rPr>
+        <w:t xml:space="preserve"> </w:t>
+      </w:r>
+      <w:r>
+        <w:rPr>
+          <w:rStyle w:val="KeywordTok"/>
+        </w:rPr>
+        <w:t xml:space="preserve">geom_bar</w:t>
+      </w:r>
+      <w:r>
+        <w:rPr>
+          <w:rStyle w:val="NormalTok"/>
+        </w:rPr>
+        <w:t xml:space="preserve">(</w:t>
+      </w:r>
+      <w:r>
+        <w:rPr>
+          <w:rStyle w:val="DataTypeTok"/>
+        </w:rPr>
+        <w:t xml:space="preserve">mapping =</w:t>
+      </w:r>
+      <w:r>
+        <w:rPr>
+          <w:rStyle w:val="NormalTok"/>
+        </w:rPr>
+        <w:t xml:space="preserve"> </w:t>
+      </w:r>
+      <w:r>
+        <w:rPr>
+          <w:rStyle w:val="KeywordTok"/>
+        </w:rPr>
+        <w:t xml:space="preserve">aes</w:t>
+      </w:r>
+      <w:r>
+        <w:rPr>
+          <w:rStyle w:val="NormalTok"/>
+        </w:rPr>
+        <w:t xml:space="preserve">(</w:t>
+      </w:r>
+      <w:r>
+        <w:rPr>
+          <w:rStyle w:val="DataTypeTok"/>
+        </w:rPr>
+        <w:t xml:space="preserve">x=</w:t>
+      </w:r>
+      <w:r>
+        <w:rPr>
+          <w:rStyle w:val="NormalTok"/>
+        </w:rPr>
+        <w:t xml:space="preserve"> product_type))</w:t>
       </w:r>
     </w:p>
     <w:p>
@@ -511,123 +983,7 @@
               <a:graphicData uri="http://schemas.openxmlformats.org/drawingml/2006/picture">
                 <pic:pic>
                   <pic:nvPicPr>
-                    <pic:cNvPr descr="price_data_analysis_files/figure-docx/unnamed-chunk-2-1.png" id="0" name="Picture"/>
-                    <pic:cNvPicPr>
-                      <a:picLocks noChangeArrowheads="1" noChangeAspect="1"/>
-                    </pic:cNvPicPr>
-                  </pic:nvPicPr>
-                  <pic:blipFill>
-                    <a:blip r:embed="rId30"/>
-                    <a:stretch>
-                      <a:fillRect/>
-                    </a:stretch>
-                  </pic:blipFill>
-                  <pic:spPr bwMode="auto">
-                    <a:xfrm>
-                      <a:off x="0" y="0"/>
-                      <a:ext cx="5334000" cy="4267200"/>
-                    </a:xfrm>
-                    <a:prstGeom prst="rect">
-                      <a:avLst/>
-                    </a:prstGeom>
-                    <a:noFill/>
-                    <a:ln w="9525">
-                      <a:noFill/>
-                      <a:headEnd/>
-                      <a:tailEnd/>
-                    </a:ln>
-                  </pic:spPr>
-                </pic:pic>
-              </a:graphicData>
-            </a:graphic>
-          </wp:inline>
-        </w:drawing>
-      </w:r>
-    </w:p>
-    <w:p>
-      <w:pPr>
-        <w:pStyle w:val="SourceCode"/>
-      </w:pPr>
-      <w:r>
-        <w:rPr>
-          <w:rStyle w:val="VerbatimChar"/>
-        </w:rPr>
-        <w:t xml:space="preserve">## Warning: Removed 7991 rows containing missing values (geom_point).</w:t>
-      </w:r>
-    </w:p>
-    <w:p>
-      <w:pPr>
-        <w:pStyle w:val="FirstParagraph"/>
-      </w:pPr>
-      <w:r>
-        <w:drawing>
-          <wp:inline>
-            <wp:extent cx="5334000" cy="4267200"/>
-            <wp:effectExtent b="0" l="0" r="0" t="0"/>
-            <wp:docPr descr="" title="" id="1" name="Picture"/>
-            <a:graphic>
-              <a:graphicData uri="http://schemas.openxmlformats.org/drawingml/2006/picture">
-                <pic:pic>
-                  <pic:nvPicPr>
-                    <pic:cNvPr descr="price_data_analysis_files/figure-docx/unnamed-chunk-2-2.png" id="0" name="Picture"/>
-                    <pic:cNvPicPr>
-                      <a:picLocks noChangeArrowheads="1" noChangeAspect="1"/>
-                    </pic:cNvPicPr>
-                  </pic:nvPicPr>
-                  <pic:blipFill>
-                    <a:blip r:embed="rId31"/>
-                    <a:stretch>
-                      <a:fillRect/>
-                    </a:stretch>
-                  </pic:blipFill>
-                  <pic:spPr bwMode="auto">
-                    <a:xfrm>
-                      <a:off x="0" y="0"/>
-                      <a:ext cx="5334000" cy="4267200"/>
-                    </a:xfrm>
-                    <a:prstGeom prst="rect">
-                      <a:avLst/>
-                    </a:prstGeom>
-                    <a:noFill/>
-                    <a:ln w="9525">
-                      <a:noFill/>
-                      <a:headEnd/>
-                      <a:tailEnd/>
-                    </a:ln>
-                  </pic:spPr>
-                </pic:pic>
-              </a:graphicData>
-            </a:graphic>
-          </wp:inline>
-        </w:drawing>
-      </w:r>
-    </w:p>
-    <w:p>
-      <w:pPr>
-        <w:pStyle w:val="SourceCode"/>
-      </w:pPr>
-      <w:r>
-        <w:rPr>
-          <w:rStyle w:val="VerbatimChar"/>
-        </w:rPr>
-        <w:t xml:space="preserve">## Warning: Removed 7991 rows containing missing values (position_stack).</w:t>
-      </w:r>
-    </w:p>
-    <w:p>
-      <w:pPr>
-        <w:pStyle w:val="FirstParagraph"/>
-      </w:pPr>
-      <w:r>
-        <w:drawing>
-          <wp:inline>
-            <wp:extent cx="5334000" cy="4267200"/>
-            <wp:effectExtent b="0" l="0" r="0" t="0"/>
-            <wp:docPr descr="" title="" id="1" name="Picture"/>
-            <a:graphic>
-              <a:graphicData uri="http://schemas.openxmlformats.org/drawingml/2006/picture">
-                <pic:pic>
-                  <pic:nvPicPr>
-                    <pic:cNvPr descr="price_data_analysis_files/figure-docx/unnamed-chunk-2-3.png" id="0" name="Picture"/>
+                    <pic:cNvPr descr="price_data_analysis_files/figure-docx/unnamed-chunk-3-1.png" id="0" name="Picture"/>
                     <pic:cNvPicPr>
                       <a:picLocks noChangeArrowheads="1" noChangeAspect="1"/>
                     </pic:cNvPicPr>
@@ -666,20 +1022,105 @@
       </w:pPr>
       <w:r>
         <w:rPr>
-          <w:rStyle w:val="VerbatimChar"/>
-        </w:rPr>
-        <w:t xml:space="preserve">## Warning: Removed 7991 rows containing non-finite values (stat_smooth).</w:t>
-      </w:r>
-    </w:p>
-    <w:p>
-      <w:pPr>
-        <w:pStyle w:val="SourceCode"/>
-      </w:pPr>
-      <w:r>
-        <w:rPr>
-          <w:rStyle w:val="VerbatimChar"/>
-        </w:rPr>
-        <w:t xml:space="preserve">## Warning: Removed 7991 rows containing missing values (geom_point).</w:t>
+          <w:rStyle w:val="KeywordTok"/>
+        </w:rPr>
+        <w:t xml:space="preserve">ggplot</w:t>
+      </w:r>
+      <w:r>
+        <w:rPr>
+          <w:rStyle w:val="NormalTok"/>
+        </w:rPr>
+        <w:t xml:space="preserve">(</w:t>
+      </w:r>
+      <w:r>
+        <w:rPr>
+          <w:rStyle w:val="DataTypeTok"/>
+        </w:rPr>
+        <w:t xml:space="preserve">data=</w:t>
+      </w:r>
+      <w:r>
+        <w:rPr>
+          <w:rStyle w:val="NormalTok"/>
+        </w:rPr>
+        <w:t xml:space="preserve"> price_modeling_data) </w:t>
+      </w:r>
+      <w:r>
+        <w:rPr>
+          <w:rStyle w:val="OperatorTok"/>
+        </w:rPr>
+        <w:t xml:space="preserve">+</w:t>
+      </w:r>
+      <w:r>
+        <w:rPr>
+          <w:rStyle w:val="StringTok"/>
+        </w:rPr>
+        <w:t xml:space="preserve"> </w:t>
+      </w:r>
+      <w:r>
+        <w:rPr>
+          <w:rStyle w:val="KeywordTok"/>
+        </w:rPr>
+        <w:t xml:space="preserve">geom_bar</w:t>
+      </w:r>
+      <w:r>
+        <w:rPr>
+          <w:rStyle w:val="NormalTok"/>
+        </w:rPr>
+        <w:t xml:space="preserve">(</w:t>
+      </w:r>
+      <w:r>
+        <w:rPr>
+          <w:rStyle w:val="DataTypeTok"/>
+        </w:rPr>
+        <w:t xml:space="preserve">mapping =</w:t>
+      </w:r>
+      <w:r>
+        <w:rPr>
+          <w:rStyle w:val="NormalTok"/>
+        </w:rPr>
+        <w:t xml:space="preserve"> </w:t>
+      </w:r>
+      <w:r>
+        <w:rPr>
+          <w:rStyle w:val="KeywordTok"/>
+        </w:rPr>
+        <w:t xml:space="preserve">aes</w:t>
+      </w:r>
+      <w:r>
+        <w:rPr>
+          <w:rStyle w:val="NormalTok"/>
+        </w:rPr>
+        <w:t xml:space="preserve">(</w:t>
+      </w:r>
+      <w:r>
+        <w:rPr>
+          <w:rStyle w:val="DataTypeTok"/>
+        </w:rPr>
+        <w:t xml:space="preserve">x=</w:t>
+      </w:r>
+      <w:r>
+        <w:rPr>
+          <w:rStyle w:val="NormalTok"/>
+        </w:rPr>
+        <w:t xml:space="preserve"> sub_area))</w:t>
+      </w:r>
+      <w:r>
+        <w:rPr>
+          <w:rStyle w:val="OperatorTok"/>
+        </w:rPr>
+        <w:t xml:space="preserve">+</w:t>
+      </w:r>
+      <w:r>
+        <w:rPr>
+          <w:rStyle w:val="KeywordTok"/>
+        </w:rPr>
+        <w:t xml:space="preserve">coord_flip</w:t>
+      </w:r>
+      <w:r>
+        <w:rPr>
+          <w:rStyle w:val="NormalTok"/>
+        </w:rPr>
+        <w:t xml:space="preserve">()</w:t>
       </w:r>
     </w:p>
     <w:p>
@@ -696,7 +1137,7 @@
               <a:graphicData uri="http://schemas.openxmlformats.org/drawingml/2006/picture">
                 <pic:pic>
                   <pic:nvPicPr>
-                    <pic:cNvPr descr="price_data_analysis_files/figure-docx/unnamed-chunk-2-4.png" id="0" name="Picture"/>
+                    <pic:cNvPr descr="price_data_analysis_files/figure-docx/unnamed-chunk-3-2.png" id="0" name="Picture"/>
                     <pic:cNvPicPr>
                       <a:picLocks noChangeArrowheads="1" noChangeAspect="1"/>
                     </pic:cNvPicPr>
@@ -731,13 +1172,44 @@
     </w:p>
     <w:p>
       <w:pPr>
+        <w:pStyle w:val="Heading4"/>
+      </w:pPr>
+      <w:bookmarkStart w:id="34" w:name="bax-plots"/>
+      <w:r>
+        <w:t xml:space="preserve">Bax plots</w:t>
+      </w:r>
+      <w:bookmarkEnd w:id="34"/>
+    </w:p>
+    <w:p>
+      <w:pPr>
+        <w:pStyle w:val="Heading3"/>
+      </w:pPr>
+      <w:bookmarkStart w:id="35" w:name="bivariate-analysis"/>
+      <w:r>
+        <w:t xml:space="preserve">Bivariate Analysis</w:t>
+      </w:r>
+      <w:bookmarkEnd w:id="35"/>
+    </w:p>
+    <w:p>
+      <w:pPr>
         <w:pStyle w:val="SourceCode"/>
       </w:pPr>
       <w:r>
         <w:rPr>
           <w:rStyle w:val="VerbatimChar"/>
         </w:rPr>
-        <w:t xml:space="preserve">## Warning: Removed 146 rows containing missing values (position_stack).</w:t>
+        <w:t xml:space="preserve">## Warning: Removed 5333 rows containing non-finite values (stat_smooth).</w:t>
+      </w:r>
+    </w:p>
+    <w:p>
+      <w:pPr>
+        <w:pStyle w:val="SourceCode"/>
+      </w:pPr>
+      <w:r>
+        <w:rPr>
+          <w:rStyle w:val="VerbatimChar"/>
+        </w:rPr>
+        <w:t xml:space="preserve">## Warning: Removed 5333 rows containing missing values (geom_point).</w:t>
       </w:r>
     </w:p>
     <w:p>
@@ -754,123 +1226,7 @@
               <a:graphicData uri="http://schemas.openxmlformats.org/drawingml/2006/picture">
                 <pic:pic>
                   <pic:nvPicPr>
-                    <pic:cNvPr descr="price_data_analysis_files/figure-docx/unnamed-chunk-2-5.png" id="0" name="Picture"/>
-                    <pic:cNvPicPr>
-                      <a:picLocks noChangeArrowheads="1" noChangeAspect="1"/>
-                    </pic:cNvPicPr>
-                  </pic:nvPicPr>
-                  <pic:blipFill>
-                    <a:blip r:embed="rId34"/>
-                    <a:stretch>
-                      <a:fillRect/>
-                    </a:stretch>
-                  </pic:blipFill>
-                  <pic:spPr bwMode="auto">
-                    <a:xfrm>
-                      <a:off x="0" y="0"/>
-                      <a:ext cx="5334000" cy="4267200"/>
-                    </a:xfrm>
-                    <a:prstGeom prst="rect">
-                      <a:avLst/>
-                    </a:prstGeom>
-                    <a:noFill/>
-                    <a:ln w="9525">
-                      <a:noFill/>
-                      <a:headEnd/>
-                      <a:tailEnd/>
-                    </a:ln>
-                  </pic:spPr>
-                </pic:pic>
-              </a:graphicData>
-            </a:graphic>
-          </wp:inline>
-        </w:drawing>
-      </w:r>
-    </w:p>
-    <w:p>
-      <w:pPr>
-        <w:pStyle w:val="SourceCode"/>
-      </w:pPr>
-      <w:r>
-        <w:rPr>
-          <w:rStyle w:val="VerbatimChar"/>
-        </w:rPr>
-        <w:t xml:space="preserve">## Warning: Removed 7991 rows containing missing values (position_stack).</w:t>
-      </w:r>
-    </w:p>
-    <w:p>
-      <w:pPr>
-        <w:pStyle w:val="FirstParagraph"/>
-      </w:pPr>
-      <w:r>
-        <w:drawing>
-          <wp:inline>
-            <wp:extent cx="5334000" cy="4267200"/>
-            <wp:effectExtent b="0" l="0" r="0" t="0"/>
-            <wp:docPr descr="" title="" id="1" name="Picture"/>
-            <a:graphic>
-              <a:graphicData uri="http://schemas.openxmlformats.org/drawingml/2006/picture">
-                <pic:pic>
-                  <pic:nvPicPr>
-                    <pic:cNvPr descr="price_data_analysis_files/figure-docx/unnamed-chunk-2-6.png" id="0" name="Picture"/>
-                    <pic:cNvPicPr>
-                      <a:picLocks noChangeArrowheads="1" noChangeAspect="1"/>
-                    </pic:cNvPicPr>
-                  </pic:nvPicPr>
-                  <pic:blipFill>
-                    <a:blip r:embed="rId35"/>
-                    <a:stretch>
-                      <a:fillRect/>
-                    </a:stretch>
-                  </pic:blipFill>
-                  <pic:spPr bwMode="auto">
-                    <a:xfrm>
-                      <a:off x="0" y="0"/>
-                      <a:ext cx="5334000" cy="4267200"/>
-                    </a:xfrm>
-                    <a:prstGeom prst="rect">
-                      <a:avLst/>
-                    </a:prstGeom>
-                    <a:noFill/>
-                    <a:ln w="9525">
-                      <a:noFill/>
-                      <a:headEnd/>
-                      <a:tailEnd/>
-                    </a:ln>
-                  </pic:spPr>
-                </pic:pic>
-              </a:graphicData>
-            </a:graphic>
-          </wp:inline>
-        </w:drawing>
-      </w:r>
-    </w:p>
-    <w:p>
-      <w:pPr>
-        <w:pStyle w:val="SourceCode"/>
-      </w:pPr>
-      <w:r>
-        <w:rPr>
-          <w:rStyle w:val="VerbatimChar"/>
-        </w:rPr>
-        <w:t xml:space="preserve">## Warning: Removed 11392 rows containing missing values (geom_point).</w:t>
-      </w:r>
-    </w:p>
-    <w:p>
-      <w:pPr>
-        <w:pStyle w:val="FirstParagraph"/>
-      </w:pPr>
-      <w:r>
-        <w:drawing>
-          <wp:inline>
-            <wp:extent cx="5334000" cy="4267200"/>
-            <wp:effectExtent b="0" l="0" r="0" t="0"/>
-            <wp:docPr descr="" title="" id="1" name="Picture"/>
-            <a:graphic>
-              <a:graphicData uri="http://schemas.openxmlformats.org/drawingml/2006/picture">
-                <pic:pic>
-                  <pic:nvPicPr>
-                    <pic:cNvPr descr="price_data_analysis_files/figure-docx/unnamed-chunk-2-7.png" id="0" name="Picture"/>
+                    <pic:cNvPr descr="price_data_analysis_files/figure-docx/unnamed-chunk-4-1.png" id="0" name="Picture"/>
                     <pic:cNvPicPr>
                       <a:picLocks noChangeArrowheads="1" noChangeAspect="1"/>
                     </pic:cNvPicPr>
@@ -911,7 +1267,7 @@
         <w:rPr>
           <w:rStyle w:val="VerbatimChar"/>
         </w:rPr>
-        <w:t xml:space="preserve">## Warning: Removed 11392 rows containing missing values (position_stack).</w:t>
+        <w:t xml:space="preserve">## Warning: Removed 7991 rows containing missing values (geom_point).</w:t>
       </w:r>
     </w:p>
     <w:p>
@@ -928,7 +1284,7 @@
               <a:graphicData uri="http://schemas.openxmlformats.org/drawingml/2006/picture">
                 <pic:pic>
                   <pic:nvPicPr>
-                    <pic:cNvPr descr="price_data_analysis_files/figure-docx/unnamed-chunk-2-8.png" id="0" name="Picture"/>
+                    <pic:cNvPr descr="price_data_analysis_files/figure-docx/unnamed-chunk-4-2.png" id="0" name="Picture"/>
                     <pic:cNvPicPr>
                       <a:picLocks noChangeArrowheads="1" noChangeAspect="1"/>
                     </pic:cNvPicPr>
@@ -960,6 +1316,22 @@
           </wp:inline>
         </w:drawing>
       </w:r>
+    </w:p>
+    <w:p>
+      <w:pPr>
+        <w:pStyle w:val="SourceCode"/>
+      </w:pPr>
+      <w:r>
+        <w:rPr>
+          <w:rStyle w:val="VerbatimChar"/>
+        </w:rPr>
+        <w:t xml:space="preserve">## Warning: Removed 7991 rows containing missing values (position_stack).</w:t>
+      </w:r>
+    </w:p>
+    <w:p>
+      <w:pPr>
+        <w:pStyle w:val="FirstParagraph"/>
+      </w:pPr>
       <w:r>
         <w:drawing>
           <wp:inline>
@@ -970,7 +1342,7 @@
               <a:graphicData uri="http://schemas.openxmlformats.org/drawingml/2006/picture">
                 <pic:pic>
                   <pic:nvPicPr>
-                    <pic:cNvPr descr="price_data_analysis_files/figure-docx/unnamed-chunk-2-9.png" id="0" name="Picture"/>
+                    <pic:cNvPr descr="price_data_analysis_files/figure-docx/unnamed-chunk-4-3.png" id="0" name="Picture"/>
                     <pic:cNvPicPr>
                       <a:picLocks noChangeArrowheads="1" noChangeAspect="1"/>
                     </pic:cNvPicPr>
@@ -1011,7 +1383,18 @@
         <w:rPr>
           <w:rStyle w:val="VerbatimChar"/>
         </w:rPr>
-        <w:t xml:space="preserve">## Warning: Removed 11392 rows containing missing values (position_stack).</w:t>
+        <w:t xml:space="preserve">## Warning: Removed 7991 rows containing non-finite values (stat_smooth).</w:t>
+      </w:r>
+    </w:p>
+    <w:p>
+      <w:pPr>
+        <w:pStyle w:val="SourceCode"/>
+      </w:pPr>
+      <w:r>
+        <w:rPr>
+          <w:rStyle w:val="VerbatimChar"/>
+        </w:rPr>
+        <w:t xml:space="preserve">## Warning: Removed 7991 rows containing missing values (geom_point).</w:t>
       </w:r>
     </w:p>
     <w:p>
@@ -1028,7 +1411,7 @@
               <a:graphicData uri="http://schemas.openxmlformats.org/drawingml/2006/picture">
                 <pic:pic>
                   <pic:nvPicPr>
-                    <pic:cNvPr descr="price_data_analysis_files/figure-docx/unnamed-chunk-2-10.png" id="0" name="Picture"/>
+                    <pic:cNvPr descr="price_data_analysis_files/figure-docx/unnamed-chunk-4-4.png" id="0" name="Picture"/>
                     <pic:cNvPicPr>
                       <a:picLocks noChangeArrowheads="1" noChangeAspect="1"/>
                     </pic:cNvPicPr>
@@ -1060,6 +1443,22 @@
           </wp:inline>
         </w:drawing>
       </w:r>
+    </w:p>
+    <w:p>
+      <w:pPr>
+        <w:pStyle w:val="SourceCode"/>
+      </w:pPr>
+      <w:r>
+        <w:rPr>
+          <w:rStyle w:val="VerbatimChar"/>
+        </w:rPr>
+        <w:t xml:space="preserve">## Warning: Removed 146 rows containing missing values (position_stack).</w:t>
+      </w:r>
+    </w:p>
+    <w:p>
+      <w:pPr>
+        <w:pStyle w:val="FirstParagraph"/>
+      </w:pPr>
       <w:r>
         <w:drawing>
           <wp:inline>
@@ -1070,7 +1469,7 @@
               <a:graphicData uri="http://schemas.openxmlformats.org/drawingml/2006/picture">
                 <pic:pic>
                   <pic:nvPicPr>
-                    <pic:cNvPr descr="price_data_analysis_files/figure-docx/unnamed-chunk-2-11.png" id="0" name="Picture"/>
+                    <pic:cNvPr descr="price_data_analysis_files/figure-docx/unnamed-chunk-4-5.png" id="0" name="Picture"/>
                     <pic:cNvPicPr>
                       <a:picLocks noChangeArrowheads="1" noChangeAspect="1"/>
                     </pic:cNvPicPr>
@@ -1105,211 +1504,13 @@
     </w:p>
     <w:p>
       <w:pPr>
-        <w:pStyle w:val="Heading3"/>
-      </w:pPr>
-      <w:bookmarkStart w:id="41" w:name="transformations"/>
-      <w:r>
-        <w:t xml:space="preserve">Transformations</w:t>
-      </w:r>
-      <w:bookmarkEnd w:id="41"/>
-    </w:p>
-    <w:p>
-      <w:pPr>
-        <w:pStyle w:val="Heading3"/>
-      </w:pPr>
-      <w:bookmarkStart w:id="42" w:name="outliears"/>
-      <w:r>
-        <w:t xml:space="preserve">Outliears</w:t>
-      </w:r>
-      <w:bookmarkEnd w:id="42"/>
-    </w:p>
-    <w:p>
-      <w:pPr>
-        <w:pStyle w:val="FirstParagraph"/>
-      </w:pPr>
-      <w:r>
-        <w:t xml:space="preserve">Outliers</w:t>
-      </w:r>
-    </w:p>
-    <w:p>
-      <w:pPr>
-        <w:pStyle w:val="BodyText"/>
-      </w:pPr>
-      <w:r>
-        <w:t xml:space="preserve">Full_sq - 5326</w:t>
-      </w:r>
-    </w:p>
-    <w:p>
-      <w:pPr>
         <w:pStyle w:val="SourceCode"/>
       </w:pPr>
       <w:r>
         <w:rPr>
           <w:rStyle w:val="VerbatimChar"/>
         </w:rPr>
-        <w:t xml:space="preserve">## </w:t>
-      </w:r>
-      <w:r>
-        <w:br w:type="textWrapping"/>
-      </w:r>
-      <w:r>
-        <w:rPr>
-          <w:rStyle w:val="VerbatimChar"/>
-        </w:rPr>
-        <w:t xml:space="preserve">## Call:</w:t>
-      </w:r>
-      <w:r>
-        <w:br w:type="textWrapping"/>
-      </w:r>
-      <w:r>
-        <w:rPr>
-          <w:rStyle w:val="VerbatimChar"/>
-        </w:rPr>
-        <w:t xml:space="preserve">## lm(formula = price_doc ~ full_sq + work_all, data = price_modeling_data)</w:t>
-      </w:r>
-      <w:r>
-        <w:br w:type="textWrapping"/>
-      </w:r>
-      <w:r>
-        <w:rPr>
-          <w:rStyle w:val="VerbatimChar"/>
-        </w:rPr>
-        <w:t xml:space="preserve">## </w:t>
-      </w:r>
-      <w:r>
-        <w:br w:type="textWrapping"/>
-      </w:r>
-      <w:r>
-        <w:rPr>
-          <w:rStyle w:val="VerbatimChar"/>
-        </w:rPr>
-        <w:t xml:space="preserve">## Residuals:</w:t>
-      </w:r>
-      <w:r>
-        <w:br w:type="textWrapping"/>
-      </w:r>
-      <w:r>
-        <w:rPr>
-          <w:rStyle w:val="VerbatimChar"/>
-        </w:rPr>
-        <w:t xml:space="preserve">##        Min         1Q     Median         3Q        Max </w:t>
-      </w:r>
-      <w:r>
-        <w:br w:type="textWrapping"/>
-      </w:r>
-      <w:r>
-        <w:rPr>
-          <w:rStyle w:val="VerbatimChar"/>
-        </w:rPr>
-        <w:t xml:space="preserve">## -207412189   -1794586    -650797     929911  103496673 </w:t>
-      </w:r>
-      <w:r>
-        <w:br w:type="textWrapping"/>
-      </w:r>
-      <w:r>
-        <w:rPr>
-          <w:rStyle w:val="VerbatimChar"/>
-        </w:rPr>
-        <w:t xml:space="preserve">## </w:t>
-      </w:r>
-      <w:r>
-        <w:br w:type="textWrapping"/>
-      </w:r>
-      <w:r>
-        <w:rPr>
-          <w:rStyle w:val="VerbatimChar"/>
-        </w:rPr>
-        <w:t xml:space="preserve">## Coefficients:</w:t>
-      </w:r>
-      <w:r>
-        <w:br w:type="textWrapping"/>
-      </w:r>
-      <w:r>
-        <w:rPr>
-          <w:rStyle w:val="VerbatimChar"/>
-        </w:rPr>
-        <w:t xml:space="preserve">##              Estimate Std. Error t value Pr(&gt;|t|)    </w:t>
-      </w:r>
-      <w:r>
-        <w:br w:type="textWrapping"/>
-      </w:r>
-      <w:r>
-        <w:rPr>
-          <w:rStyle w:val="VerbatimChar"/>
-        </w:rPr>
-        <w:t xml:space="preserve">## (Intercept) 3.943e+06  6.312e+04   62.46   &lt;2e-16 ***</w:t>
-      </w:r>
-      <w:r>
-        <w:br w:type="textWrapping"/>
-      </w:r>
-      <w:r>
-        <w:rPr>
-          <w:rStyle w:val="VerbatimChar"/>
-        </w:rPr>
-        <w:t xml:space="preserve">## full_sq     3.915e+04  6.996e+02   55.96   &lt;2e-16 ***</w:t>
-      </w:r>
-      <w:r>
-        <w:br w:type="textWrapping"/>
-      </w:r>
-      <w:r>
-        <w:rPr>
-          <w:rStyle w:val="VerbatimChar"/>
-        </w:rPr>
-        <w:t xml:space="preserve">## work_all    1.978e+01  7.524e-01   26.29   &lt;2e-16 ***</w:t>
-      </w:r>
-      <w:r>
-        <w:br w:type="textWrapping"/>
-      </w:r>
-      <w:r>
-        <w:rPr>
-          <w:rStyle w:val="VerbatimChar"/>
-        </w:rPr>
-        <w:t xml:space="preserve">## ---</w:t>
-      </w:r>
-      <w:r>
-        <w:br w:type="textWrapping"/>
-      </w:r>
-      <w:r>
-        <w:rPr>
-          <w:rStyle w:val="VerbatimChar"/>
-        </w:rPr>
-        <w:t xml:space="preserve">## Signif. codes:  0 '***' 0.001 '**' 0.01 '*' 0.05 '.' 0.1 ' ' 1</w:t>
-      </w:r>
-      <w:r>
-        <w:br w:type="textWrapping"/>
-      </w:r>
-      <w:r>
-        <w:rPr>
-          <w:rStyle w:val="VerbatimChar"/>
-        </w:rPr>
-        <w:t xml:space="preserve">## </w:t>
-      </w:r>
-      <w:r>
-        <w:br w:type="textWrapping"/>
-      </w:r>
-      <w:r>
-        <w:rPr>
-          <w:rStyle w:val="VerbatimChar"/>
-        </w:rPr>
-        <w:t xml:space="preserve">## Residual standard error: 4511000 on 25468 degrees of freedom</w:t>
-      </w:r>
-      <w:r>
-        <w:br w:type="textWrapping"/>
-      </w:r>
-      <w:r>
-        <w:rPr>
-          <w:rStyle w:val="VerbatimChar"/>
-        </w:rPr>
-        <w:t xml:space="preserve">## Multiple R-squared:  0.1274, Adjusted R-squared:  0.1273 </w:t>
-      </w:r>
-      <w:r>
-        <w:br w:type="textWrapping"/>
-      </w:r>
-      <w:r>
-        <w:rPr>
-          <w:rStyle w:val="VerbatimChar"/>
-        </w:rPr>
-        <w:t xml:space="preserve">## F-statistic:  1859 on 2 and 25468 DF,  p-value: &lt; 2.2e-16</w:t>
+        <w:t xml:space="preserve">## Warning: Removed 7991 rows containing missing values (position_stack).</w:t>
       </w:r>
     </w:p>
     <w:p>
@@ -1326,7 +1527,123 @@
               <a:graphicData uri="http://schemas.openxmlformats.org/drawingml/2006/picture">
                 <pic:pic>
                   <pic:nvPicPr>
-                    <pic:cNvPr descr="price_data_analysis_files/figure-docx/unnamed-chunk-4-1.png" id="0" name="Picture"/>
+                    <pic:cNvPr descr="price_data_analysis_files/figure-docx/unnamed-chunk-4-6.png" id="0" name="Picture"/>
+                    <pic:cNvPicPr>
+                      <a:picLocks noChangeArrowheads="1" noChangeAspect="1"/>
+                    </pic:cNvPicPr>
+                  </pic:nvPicPr>
+                  <pic:blipFill>
+                    <a:blip r:embed="rId41"/>
+                    <a:stretch>
+                      <a:fillRect/>
+                    </a:stretch>
+                  </pic:blipFill>
+                  <pic:spPr bwMode="auto">
+                    <a:xfrm>
+                      <a:off x="0" y="0"/>
+                      <a:ext cx="5334000" cy="4267200"/>
+                    </a:xfrm>
+                    <a:prstGeom prst="rect">
+                      <a:avLst/>
+                    </a:prstGeom>
+                    <a:noFill/>
+                    <a:ln w="9525">
+                      <a:noFill/>
+                      <a:headEnd/>
+                      <a:tailEnd/>
+                    </a:ln>
+                  </pic:spPr>
+                </pic:pic>
+              </a:graphicData>
+            </a:graphic>
+          </wp:inline>
+        </w:drawing>
+      </w:r>
+    </w:p>
+    <w:p>
+      <w:pPr>
+        <w:pStyle w:val="SourceCode"/>
+      </w:pPr>
+      <w:r>
+        <w:rPr>
+          <w:rStyle w:val="VerbatimChar"/>
+        </w:rPr>
+        <w:t xml:space="preserve">## Warning: Removed 11392 rows containing missing values (geom_point).</w:t>
+      </w:r>
+    </w:p>
+    <w:p>
+      <w:pPr>
+        <w:pStyle w:val="FirstParagraph"/>
+      </w:pPr>
+      <w:r>
+        <w:drawing>
+          <wp:inline>
+            <wp:extent cx="5334000" cy="4267200"/>
+            <wp:effectExtent b="0" l="0" r="0" t="0"/>
+            <wp:docPr descr="" title="" id="1" name="Picture"/>
+            <a:graphic>
+              <a:graphicData uri="http://schemas.openxmlformats.org/drawingml/2006/picture">
+                <pic:pic>
+                  <pic:nvPicPr>
+                    <pic:cNvPr descr="price_data_analysis_files/figure-docx/unnamed-chunk-4-7.png" id="0" name="Picture"/>
+                    <pic:cNvPicPr>
+                      <a:picLocks noChangeArrowheads="1" noChangeAspect="1"/>
+                    </pic:cNvPicPr>
+                  </pic:nvPicPr>
+                  <pic:blipFill>
+                    <a:blip r:embed="rId42"/>
+                    <a:stretch>
+                      <a:fillRect/>
+                    </a:stretch>
+                  </pic:blipFill>
+                  <pic:spPr bwMode="auto">
+                    <a:xfrm>
+                      <a:off x="0" y="0"/>
+                      <a:ext cx="5334000" cy="4267200"/>
+                    </a:xfrm>
+                    <a:prstGeom prst="rect">
+                      <a:avLst/>
+                    </a:prstGeom>
+                    <a:noFill/>
+                    <a:ln w="9525">
+                      <a:noFill/>
+                      <a:headEnd/>
+                      <a:tailEnd/>
+                    </a:ln>
+                  </pic:spPr>
+                </pic:pic>
+              </a:graphicData>
+            </a:graphic>
+          </wp:inline>
+        </w:drawing>
+      </w:r>
+    </w:p>
+    <w:p>
+      <w:pPr>
+        <w:pStyle w:val="SourceCode"/>
+      </w:pPr>
+      <w:r>
+        <w:rPr>
+          <w:rStyle w:val="VerbatimChar"/>
+        </w:rPr>
+        <w:t xml:space="preserve">## Warning: Removed 11392 rows containing missing values (position_stack).</w:t>
+      </w:r>
+    </w:p>
+    <w:p>
+      <w:pPr>
+        <w:pStyle w:val="FirstParagraph"/>
+      </w:pPr>
+      <w:r>
+        <w:drawing>
+          <wp:inline>
+            <wp:extent cx="5334000" cy="4267200"/>
+            <wp:effectExtent b="0" l="0" r="0" t="0"/>
+            <wp:docPr descr="" title="" id="1" name="Picture"/>
+            <a:graphic>
+              <a:graphicData uri="http://schemas.openxmlformats.org/drawingml/2006/picture">
+                <pic:pic>
+                  <pic:nvPicPr>
+                    <pic:cNvPr descr="price_data_analysis_files/figure-docx/unnamed-chunk-4-8.png" id="0" name="Picture"/>
                     <pic:cNvPicPr>
                       <a:picLocks noChangeArrowheads="1" noChangeAspect="1"/>
                     </pic:cNvPicPr>
@@ -1358,26 +1675,424 @@
           </wp:inline>
         </w:drawing>
       </w:r>
+      <w:r>
+        <w:drawing>
+          <wp:inline>
+            <wp:extent cx="5334000" cy="4267200"/>
+            <wp:effectExtent b="0" l="0" r="0" t="0"/>
+            <wp:docPr descr="" title="" id="1" name="Picture"/>
+            <a:graphic>
+              <a:graphicData uri="http://schemas.openxmlformats.org/drawingml/2006/picture">
+                <pic:pic>
+                  <pic:nvPicPr>
+                    <pic:cNvPr descr="price_data_analysis_files/figure-docx/unnamed-chunk-4-9.png" id="0" name="Picture"/>
+                    <pic:cNvPicPr>
+                      <a:picLocks noChangeArrowheads="1" noChangeAspect="1"/>
+                    </pic:cNvPicPr>
+                  </pic:nvPicPr>
+                  <pic:blipFill>
+                    <a:blip r:embed="rId44"/>
+                    <a:stretch>
+                      <a:fillRect/>
+                    </a:stretch>
+                  </pic:blipFill>
+                  <pic:spPr bwMode="auto">
+                    <a:xfrm>
+                      <a:off x="0" y="0"/>
+                      <a:ext cx="5334000" cy="4267200"/>
+                    </a:xfrm>
+                    <a:prstGeom prst="rect">
+                      <a:avLst/>
+                    </a:prstGeom>
+                    <a:noFill/>
+                    <a:ln w="9525">
+                      <a:noFill/>
+                      <a:headEnd/>
+                      <a:tailEnd/>
+                    </a:ln>
+                  </pic:spPr>
+                </pic:pic>
+              </a:graphicData>
+            </a:graphic>
+          </wp:inline>
+        </w:drawing>
+      </w:r>
+    </w:p>
+    <w:p>
+      <w:pPr>
+        <w:pStyle w:val="SourceCode"/>
+      </w:pPr>
+      <w:r>
+        <w:rPr>
+          <w:rStyle w:val="VerbatimChar"/>
+        </w:rPr>
+        <w:t xml:space="preserve">## Warning: Removed 11392 rows containing missing values (position_stack).</w:t>
+      </w:r>
+    </w:p>
+    <w:p>
+      <w:pPr>
+        <w:pStyle w:val="FirstParagraph"/>
+      </w:pPr>
+      <w:r>
+        <w:drawing>
+          <wp:inline>
+            <wp:extent cx="5334000" cy="4267200"/>
+            <wp:effectExtent b="0" l="0" r="0" t="0"/>
+            <wp:docPr descr="" title="" id="1" name="Picture"/>
+            <a:graphic>
+              <a:graphicData uri="http://schemas.openxmlformats.org/drawingml/2006/picture">
+                <pic:pic>
+                  <pic:nvPicPr>
+                    <pic:cNvPr descr="price_data_analysis_files/figure-docx/unnamed-chunk-4-10.png" id="0" name="Picture"/>
+                    <pic:cNvPicPr>
+                      <a:picLocks noChangeArrowheads="1" noChangeAspect="1"/>
+                    </pic:cNvPicPr>
+                  </pic:nvPicPr>
+                  <pic:blipFill>
+                    <a:blip r:embed="rId45"/>
+                    <a:stretch>
+                      <a:fillRect/>
+                    </a:stretch>
+                  </pic:blipFill>
+                  <pic:spPr bwMode="auto">
+                    <a:xfrm>
+                      <a:off x="0" y="0"/>
+                      <a:ext cx="5334000" cy="4267200"/>
+                    </a:xfrm>
+                    <a:prstGeom prst="rect">
+                      <a:avLst/>
+                    </a:prstGeom>
+                    <a:noFill/>
+                    <a:ln w="9525">
+                      <a:noFill/>
+                      <a:headEnd/>
+                      <a:tailEnd/>
+                    </a:ln>
+                  </pic:spPr>
+                </pic:pic>
+              </a:graphicData>
+            </a:graphic>
+          </wp:inline>
+        </w:drawing>
+      </w:r>
+      <w:r>
+        <w:drawing>
+          <wp:inline>
+            <wp:extent cx="5334000" cy="4267200"/>
+            <wp:effectExtent b="0" l="0" r="0" t="0"/>
+            <wp:docPr descr="" title="" id="1" name="Picture"/>
+            <a:graphic>
+              <a:graphicData uri="http://schemas.openxmlformats.org/drawingml/2006/picture">
+                <pic:pic>
+                  <pic:nvPicPr>
+                    <pic:cNvPr descr="price_data_analysis_files/figure-docx/unnamed-chunk-4-11.png" id="0" name="Picture"/>
+                    <pic:cNvPicPr>
+                      <a:picLocks noChangeArrowheads="1" noChangeAspect="1"/>
+                    </pic:cNvPicPr>
+                  </pic:nvPicPr>
+                  <pic:blipFill>
+                    <a:blip r:embed="rId46"/>
+                    <a:stretch>
+                      <a:fillRect/>
+                    </a:stretch>
+                  </pic:blipFill>
+                  <pic:spPr bwMode="auto">
+                    <a:xfrm>
+                      <a:off x="0" y="0"/>
+                      <a:ext cx="5334000" cy="4267200"/>
+                    </a:xfrm>
+                    <a:prstGeom prst="rect">
+                      <a:avLst/>
+                    </a:prstGeom>
+                    <a:noFill/>
+                    <a:ln w="9525">
+                      <a:noFill/>
+                      <a:headEnd/>
+                      <a:tailEnd/>
+                    </a:ln>
+                  </pic:spPr>
+                </pic:pic>
+              </a:graphicData>
+            </a:graphic>
+          </wp:inline>
+        </w:drawing>
+      </w:r>
     </w:p>
     <w:p>
       <w:pPr>
         <w:pStyle w:val="Heading3"/>
       </w:pPr>
-      <w:bookmarkStart w:id="44" w:name="interaction-terms"/>
+      <w:bookmarkStart w:id="47" w:name="transformations"/>
+      <w:r>
+        <w:t xml:space="preserve">Transformations</w:t>
+      </w:r>
+      <w:bookmarkEnd w:id="47"/>
+    </w:p>
+    <w:p>
+      <w:pPr>
+        <w:pStyle w:val="Heading3"/>
+      </w:pPr>
+      <w:bookmarkStart w:id="48" w:name="outliears"/>
+      <w:r>
+        <w:t xml:space="preserve">Outliears</w:t>
+      </w:r>
+      <w:bookmarkEnd w:id="48"/>
+    </w:p>
+    <w:p>
+      <w:pPr>
+        <w:pStyle w:val="FirstParagraph"/>
+      </w:pPr>
+      <w:r>
+        <w:t xml:space="preserve">Outliers</w:t>
+      </w:r>
+    </w:p>
+    <w:p>
+      <w:pPr>
+        <w:pStyle w:val="BodyText"/>
+      </w:pPr>
+      <w:r>
+        <w:t xml:space="preserve">Full_sq - 5326</w:t>
+      </w:r>
+    </w:p>
+    <w:p>
+      <w:pPr>
+        <w:pStyle w:val="SourceCode"/>
+      </w:pPr>
+      <w:r>
+        <w:rPr>
+          <w:rStyle w:val="VerbatimChar"/>
+        </w:rPr>
+        <w:t xml:space="preserve">## </w:t>
+      </w:r>
+      <w:r>
+        <w:br w:type="textWrapping"/>
+      </w:r>
+      <w:r>
+        <w:rPr>
+          <w:rStyle w:val="VerbatimChar"/>
+        </w:rPr>
+        <w:t xml:space="preserve">## Call:</w:t>
+      </w:r>
+      <w:r>
+        <w:br w:type="textWrapping"/>
+      </w:r>
+      <w:r>
+        <w:rPr>
+          <w:rStyle w:val="VerbatimChar"/>
+        </w:rPr>
+        <w:t xml:space="preserve">## lm(formula = price_doc ~ full_sq + work_all, data = price_modeling_data)</w:t>
+      </w:r>
+      <w:r>
+        <w:br w:type="textWrapping"/>
+      </w:r>
+      <w:r>
+        <w:rPr>
+          <w:rStyle w:val="VerbatimChar"/>
+        </w:rPr>
+        <w:t xml:space="preserve">## </w:t>
+      </w:r>
+      <w:r>
+        <w:br w:type="textWrapping"/>
+      </w:r>
+      <w:r>
+        <w:rPr>
+          <w:rStyle w:val="VerbatimChar"/>
+        </w:rPr>
+        <w:t xml:space="preserve">## Residuals:</w:t>
+      </w:r>
+      <w:r>
+        <w:br w:type="textWrapping"/>
+      </w:r>
+      <w:r>
+        <w:rPr>
+          <w:rStyle w:val="VerbatimChar"/>
+        </w:rPr>
+        <w:t xml:space="preserve">##        Min         1Q     Median         3Q        Max </w:t>
+      </w:r>
+      <w:r>
+        <w:br w:type="textWrapping"/>
+      </w:r>
+      <w:r>
+        <w:rPr>
+          <w:rStyle w:val="VerbatimChar"/>
+        </w:rPr>
+        <w:t xml:space="preserve">## -207412189   -1794586    -650797     929911  103496673 </w:t>
+      </w:r>
+      <w:r>
+        <w:br w:type="textWrapping"/>
+      </w:r>
+      <w:r>
+        <w:rPr>
+          <w:rStyle w:val="VerbatimChar"/>
+        </w:rPr>
+        <w:t xml:space="preserve">## </w:t>
+      </w:r>
+      <w:r>
+        <w:br w:type="textWrapping"/>
+      </w:r>
+      <w:r>
+        <w:rPr>
+          <w:rStyle w:val="VerbatimChar"/>
+        </w:rPr>
+        <w:t xml:space="preserve">## Coefficients:</w:t>
+      </w:r>
+      <w:r>
+        <w:br w:type="textWrapping"/>
+      </w:r>
+      <w:r>
+        <w:rPr>
+          <w:rStyle w:val="VerbatimChar"/>
+        </w:rPr>
+        <w:t xml:space="preserve">##              Estimate Std. Error t value Pr(&gt;|t|)    </w:t>
+      </w:r>
+      <w:r>
+        <w:br w:type="textWrapping"/>
+      </w:r>
+      <w:r>
+        <w:rPr>
+          <w:rStyle w:val="VerbatimChar"/>
+        </w:rPr>
+        <w:t xml:space="preserve">## (Intercept) 3.943e+06  6.312e+04   62.46   &lt;2e-16 ***</w:t>
+      </w:r>
+      <w:r>
+        <w:br w:type="textWrapping"/>
+      </w:r>
+      <w:r>
+        <w:rPr>
+          <w:rStyle w:val="VerbatimChar"/>
+        </w:rPr>
+        <w:t xml:space="preserve">## full_sq     3.915e+04  6.996e+02   55.96   &lt;2e-16 ***</w:t>
+      </w:r>
+      <w:r>
+        <w:br w:type="textWrapping"/>
+      </w:r>
+      <w:r>
+        <w:rPr>
+          <w:rStyle w:val="VerbatimChar"/>
+        </w:rPr>
+        <w:t xml:space="preserve">## work_all    1.978e+01  7.524e-01   26.29   &lt;2e-16 ***</w:t>
+      </w:r>
+      <w:r>
+        <w:br w:type="textWrapping"/>
+      </w:r>
+      <w:r>
+        <w:rPr>
+          <w:rStyle w:val="VerbatimChar"/>
+        </w:rPr>
+        <w:t xml:space="preserve">## ---</w:t>
+      </w:r>
+      <w:r>
+        <w:br w:type="textWrapping"/>
+      </w:r>
+      <w:r>
+        <w:rPr>
+          <w:rStyle w:val="VerbatimChar"/>
+        </w:rPr>
+        <w:t xml:space="preserve">## Signif. codes:  0 '***' 0.001 '**' 0.01 '*' 0.05 '.' 0.1 ' ' 1</w:t>
+      </w:r>
+      <w:r>
+        <w:br w:type="textWrapping"/>
+      </w:r>
+      <w:r>
+        <w:rPr>
+          <w:rStyle w:val="VerbatimChar"/>
+        </w:rPr>
+        <w:t xml:space="preserve">## </w:t>
+      </w:r>
+      <w:r>
+        <w:br w:type="textWrapping"/>
+      </w:r>
+      <w:r>
+        <w:rPr>
+          <w:rStyle w:val="VerbatimChar"/>
+        </w:rPr>
+        <w:t xml:space="preserve">## Residual standard error: 4511000 on 25468 degrees of freedom</w:t>
+      </w:r>
+      <w:r>
+        <w:br w:type="textWrapping"/>
+      </w:r>
+      <w:r>
+        <w:rPr>
+          <w:rStyle w:val="VerbatimChar"/>
+        </w:rPr>
+        <w:t xml:space="preserve">## Multiple R-squared:  0.1274, Adjusted R-squared:  0.1273 </w:t>
+      </w:r>
+      <w:r>
+        <w:br w:type="textWrapping"/>
+      </w:r>
+      <w:r>
+        <w:rPr>
+          <w:rStyle w:val="VerbatimChar"/>
+        </w:rPr>
+        <w:t xml:space="preserve">## F-statistic:  1859 on 2 and 25468 DF,  p-value: &lt; 2.2e-16</w:t>
+      </w:r>
+    </w:p>
+    <w:p>
+      <w:pPr>
+        <w:pStyle w:val="FirstParagraph"/>
+      </w:pPr>
+      <w:r>
+        <w:drawing>
+          <wp:inline>
+            <wp:extent cx="5334000" cy="4267200"/>
+            <wp:effectExtent b="0" l="0" r="0" t="0"/>
+            <wp:docPr descr="" title="" id="1" name="Picture"/>
+            <a:graphic>
+              <a:graphicData uri="http://schemas.openxmlformats.org/drawingml/2006/picture">
+                <pic:pic>
+                  <pic:nvPicPr>
+                    <pic:cNvPr descr="price_data_analysis_files/figure-docx/unnamed-chunk-6-1.png" id="0" name="Picture"/>
+                    <pic:cNvPicPr>
+                      <a:picLocks noChangeArrowheads="1" noChangeAspect="1"/>
+                    </pic:cNvPicPr>
+                  </pic:nvPicPr>
+                  <pic:blipFill>
+                    <a:blip r:embed="rId49"/>
+                    <a:stretch>
+                      <a:fillRect/>
+                    </a:stretch>
+                  </pic:blipFill>
+                  <pic:spPr bwMode="auto">
+                    <a:xfrm>
+                      <a:off x="0" y="0"/>
+                      <a:ext cx="5334000" cy="4267200"/>
+                    </a:xfrm>
+                    <a:prstGeom prst="rect">
+                      <a:avLst/>
+                    </a:prstGeom>
+                    <a:noFill/>
+                    <a:ln w="9525">
+                      <a:noFill/>
+                      <a:headEnd/>
+                      <a:tailEnd/>
+                    </a:ln>
+                  </pic:spPr>
+                </pic:pic>
+              </a:graphicData>
+            </a:graphic>
+          </wp:inline>
+        </w:drawing>
+      </w:r>
+    </w:p>
+    <w:p>
+      <w:pPr>
+        <w:pStyle w:val="Heading3"/>
+      </w:pPr>
+      <w:bookmarkStart w:id="50" w:name="interaction-terms"/>
       <w:r>
         <w:t xml:space="preserve">Interaction Terms</w:t>
       </w:r>
-      <w:bookmarkEnd w:id="44"/>
+      <w:bookmarkEnd w:id="50"/>
     </w:p>
     <w:p>
       <w:pPr>
         <w:pStyle w:val="Heading2"/>
       </w:pPr>
-      <w:bookmarkStart w:id="45" w:name="modeling"/>
+      <w:bookmarkStart w:id="51" w:name="modeling"/>
       <w:r>
         <w:t xml:space="preserve">Modeling</w:t>
       </w:r>
-      <w:bookmarkEnd w:id="45"/>
+      <w:bookmarkEnd w:id="51"/>
     </w:p>
     <w:p>
       <w:pPr>
@@ -1421,11 +2136,11 @@
       <w:pPr>
         <w:pStyle w:val="Heading2"/>
       </w:pPr>
-      <w:bookmarkStart w:id="46" w:name="final-prediction"/>
+      <w:bookmarkStart w:id="52" w:name="final-prediction"/>
       <w:r>
         <w:t xml:space="preserve">Final Prediction</w:t>
       </w:r>
-      <w:bookmarkEnd w:id="46"/>
+      <w:bookmarkEnd w:id="52"/>
     </w:p>
     <w:sectPr/>
   </w:body>
@@ -1663,11 +2378,123 @@
       </w:pPr>
     </w:lvl>
   </w:abstractNum>
+  <w:abstractNum w:abstractNumId="991">
+    <w:nsid w:val="ea454b4c"/>
+    <w:multiLevelType w:val="multilevel"/>
+    <w:lvl w:ilvl="0">
+      <w:numFmt w:val="bullet"/>
+      <w:lvlText w:val="•"/>
+      <w:lvlJc w:val="left"/>
+      <w:pPr>
+        <w:tabs>
+          <w:tab w:val="num" w:pos="0"/>
+        </w:tabs>
+        <w:ind w:left="480" w:hanging="480"/>
+      </w:pPr>
+    </w:lvl>
+    <w:lvl w:ilvl="1">
+      <w:numFmt w:val="bullet"/>
+      <w:lvlText w:val="–"/>
+      <w:lvlJc w:val="left"/>
+      <w:pPr>
+        <w:tabs>
+          <w:tab w:val="num" w:pos="720"/>
+        </w:tabs>
+        <w:ind w:left="1200" w:hanging="480"/>
+      </w:pPr>
+    </w:lvl>
+    <w:lvl w:ilvl="2">
+      <w:numFmt w:val="bullet"/>
+      <w:lvlText w:val="•"/>
+      <w:lvlJc w:val="left"/>
+      <w:pPr>
+        <w:tabs>
+          <w:tab w:val="num" w:pos="1440"/>
+        </w:tabs>
+        <w:ind w:left="1920" w:hanging="480"/>
+      </w:pPr>
+    </w:lvl>
+    <w:lvl w:ilvl="3">
+      <w:numFmt w:val="bullet"/>
+      <w:lvlText w:val="–"/>
+      <w:lvlJc w:val="left"/>
+      <w:pPr>
+        <w:tabs>
+          <w:tab w:val="num" w:pos="2160"/>
+        </w:tabs>
+        <w:ind w:left="2640" w:hanging="480"/>
+      </w:pPr>
+    </w:lvl>
+    <w:lvl w:ilvl="4">
+      <w:numFmt w:val="bullet"/>
+      <w:lvlText w:val="•"/>
+      <w:lvlJc w:val="left"/>
+      <w:pPr>
+        <w:tabs>
+          <w:tab w:val="num" w:pos="2880"/>
+        </w:tabs>
+        <w:ind w:left="3360" w:hanging="480"/>
+      </w:pPr>
+    </w:lvl>
+    <w:lvl w:ilvl="5">
+      <w:numFmt w:val="bullet"/>
+      <w:lvlText w:val="–"/>
+      <w:lvlJc w:val="left"/>
+      <w:pPr>
+        <w:tabs>
+          <w:tab w:val="num" w:pos="3600"/>
+        </w:tabs>
+        <w:ind w:left="4080" w:hanging="480"/>
+      </w:pPr>
+    </w:lvl>
+    <w:lvl w:ilvl="6">
+      <w:numFmt w:val="bullet"/>
+      <w:lvlText w:val="•"/>
+      <w:lvlJc w:val="left"/>
+      <w:pPr>
+        <w:tabs>
+          <w:tab w:val="num" w:pos="4320"/>
+        </w:tabs>
+        <w:ind w:left="4800" w:hanging="480"/>
+      </w:pPr>
+    </w:lvl>
+    <w:lvl w:ilvl="7">
+      <w:numFmt w:val="bullet"/>
+      <w:lvlText w:val="–"/>
+      <w:lvlJc w:val="left"/>
+      <w:pPr>
+        <w:tabs>
+          <w:tab w:val="num" w:pos="5040"/>
+        </w:tabs>
+        <w:ind w:left="5520" w:hanging="480"/>
+      </w:pPr>
+    </w:lvl>
+    <w:lvl w:ilvl="8">
+      <w:numFmt w:val="bullet"/>
+      <w:lvlText w:val="•"/>
+      <w:lvlJc w:val="left"/>
+      <w:pPr>
+        <w:tabs>
+          <w:tab w:val="num" w:pos="5760"/>
+        </w:tabs>
+        <w:ind w:left="6240" w:hanging="480"/>
+      </w:pPr>
+    </w:lvl>
+  </w:abstractNum>
   <w:num w:numId="1000">
     <w:abstractNumId w:val="990"/>
   </w:num>
   <w:num w:numId="1000">
     <w:abstractNumId w:val="990"/>
+  </w:num>
+  <w:num w:numId="1001">
+    <w:abstractNumId w:val="991"/>
+  </w:num>
+  <w:num w:numId="1002">
+    <w:abstractNumId w:val="991"/>
+  </w:num>
+  <w:num w:numId="1003">
+    <w:abstractNumId w:val="991"/>
   </w:num>
 </w:numbering>
 </file>

</xml_diff>